<commit_message>
question 1, including 1c
</commit_message>
<xml_diff>
--- a/cs5433_hw1/solutions.docx
+++ b/cs5433_hw1/solutions.docx
@@ -17,19 +17,197 @@
         <w:rPr>
           <w:b/>
         </w:rPr>
+        <w:t>Problem 1c:</w:t>
+      </w:r>
+    </w:p>
+    <w:p>
+      <w:pPr>
+        <w:widowControl w:val="0"/>
+        <w:autoSpaceDE w:val="0"/>
+        <w:autoSpaceDN w:val="0"/>
+        <w:adjustRightInd w:val="0"/>
+        <w:spacing w:after="240" w:line="440" w:lineRule="atLeast"/>
+        <w:rPr>
+          <w:bCs/>
+          <w:lang w:bidi="he-IL"/>
+        </w:rPr>
+      </w:pPr>
+      <w:r>
+        <w:rPr>
+          <w:bCs/>
+          <w:lang w:bidi="he-IL"/>
+        </w:rPr>
+        <w:t xml:space="preserve">A problem with the POA we implemented above </w:t>
+      </w:r>
+      <w:r>
+        <w:rPr>
+          <w:bCs/>
+          <w:lang w:bidi="he-IL"/>
+        </w:rPr>
+        <w:t xml:space="preserve">is that only one actor authority, meaning that </w:t>
+      </w:r>
+      <w:r>
+        <w:rPr>
+          <w:bCs/>
+          <w:lang w:bidi="he-IL"/>
+        </w:rPr>
+        <w:t xml:space="preserve">if that actor has a different incentive than the rest of the network he could </w:t>
+      </w:r>
+      <w:r>
+        <w:rPr>
+          <w:bCs/>
+          <w:lang w:bidi="he-IL"/>
+        </w:rPr>
+        <w:t xml:space="preserve">only </w:t>
+      </w:r>
+      <w:r>
+        <w:rPr>
+          <w:bCs/>
+          <w:lang w:bidi="he-IL"/>
+        </w:rPr>
+        <w:t>approve blocks that are good for him.</w:t>
+      </w:r>
+    </w:p>
+    <w:p>
+      <w:pPr>
+        <w:widowControl w:val="0"/>
+        <w:autoSpaceDE w:val="0"/>
+        <w:autoSpaceDN w:val="0"/>
+        <w:adjustRightInd w:val="0"/>
+        <w:spacing w:after="240" w:line="440" w:lineRule="atLeast"/>
+        <w:rPr>
+          <w:bCs/>
+          <w:lang w:bidi="he-IL"/>
+        </w:rPr>
+      </w:pPr>
+      <w:r>
+        <w:rPr>
+          <w:bCs/>
+          <w:lang w:bidi="he-IL"/>
+        </w:rPr>
+        <w:t xml:space="preserve">A way to get passes this </w:t>
+      </w:r>
+      <w:r>
+        <w:rPr>
+          <w:bCs/>
+          <w:lang w:bidi="he-IL"/>
+        </w:rPr>
+        <w:t xml:space="preserve">is to combine the two implementations we did. We would have a </w:t>
+      </w:r>
+      <w:r>
+        <w:rPr>
+          <w:bCs/>
+          <w:lang w:bidi="he-IL"/>
+        </w:rPr>
+        <w:t>set</w:t>
+      </w:r>
+      <w:r>
+        <w:rPr>
+          <w:bCs/>
+          <w:lang w:bidi="he-IL"/>
+        </w:rPr>
+        <w:t xml:space="preserve"> of </w:t>
+      </w:r>
+      <w:r>
+        <w:rPr>
+          <w:bCs/>
+          <w:lang w:bidi="he-IL"/>
+        </w:rPr>
+        <w:t>actors</w:t>
+      </w:r>
+      <w:r>
+        <w:rPr>
+          <w:bCs/>
+          <w:lang w:bidi="he-IL"/>
+        </w:rPr>
+        <w:t xml:space="preserve"> that </w:t>
+      </w:r>
+      <w:r>
+        <w:rPr>
+          <w:bCs/>
+          <w:lang w:bidi="he-IL"/>
+        </w:rPr>
+        <w:t>will be</w:t>
+      </w:r>
+      <w:r>
+        <w:rPr>
+          <w:bCs/>
+          <w:lang w:bidi="he-IL"/>
+        </w:rPr>
+        <w:t xml:space="preserve"> authorities. For a block to be appro</w:t>
+      </w:r>
+      <w:r>
+        <w:rPr>
+          <w:bCs/>
+          <w:lang w:bidi="he-IL"/>
+        </w:rPr>
+        <w:t xml:space="preserve">ved </w:t>
+      </w:r>
+      <w:r>
+        <w:rPr>
+          <w:bCs/>
+          <w:lang w:bidi="he-IL"/>
+        </w:rPr>
+        <w:t>the authorities will need to show proof of work.</w:t>
+      </w:r>
+      <w:r>
+        <w:rPr>
+          <w:bCs/>
+          <w:lang w:bidi="he-IL"/>
+        </w:rPr>
+        <w:t xml:space="preserve"> Assuming that the honest actors have a </w:t>
+      </w:r>
+      <w:r>
+        <w:rPr>
+          <w:bCs/>
+          <w:lang w:bidi="he-IL"/>
+        </w:rPr>
+        <w:t>majority in the set of authorities, we will have a safer protocol than the implem</w:t>
+      </w:r>
+      <w:bookmarkStart w:id="0" w:name="_GoBack"/>
+      <w:bookmarkEnd w:id="0"/>
+      <w:r>
+        <w:rPr>
+          <w:bCs/>
+          <w:lang w:bidi="he-IL"/>
+        </w:rPr>
+        <w:t>ented POA.</w:t>
+      </w:r>
+    </w:p>
+    <w:p>
+      <w:pPr>
+        <w:widowControl w:val="0"/>
+        <w:autoSpaceDE w:val="0"/>
+        <w:autoSpaceDN w:val="0"/>
+        <w:adjustRightInd w:val="0"/>
+        <w:spacing w:after="240" w:line="440" w:lineRule="atLeast"/>
+        <w:rPr>
+          <w:b/>
+        </w:rPr>
+      </w:pPr>
+    </w:p>
+    <w:p>
+      <w:pPr>
+        <w:widowControl w:val="0"/>
+        <w:autoSpaceDE w:val="0"/>
+        <w:autoSpaceDN w:val="0"/>
+        <w:adjustRightInd w:val="0"/>
+        <w:spacing w:after="240" w:line="440" w:lineRule="atLeast"/>
+        <w:rPr>
+          <w:b/>
+        </w:rPr>
+      </w:pPr>
+      <w:r>
+        <w:rPr>
+          <w:b/>
+        </w:rPr>
         <w:t>Problem 2</w:t>
       </w:r>
       <w:r>
         <w:rPr>
           <w:b/>
         </w:rPr>
-        <w:t xml:space="preserve"> - </w:t>
-      </w:r>
-      <w:r>
-        <w:rPr>
-          <w:b/>
-        </w:rPr>
-        <w:t xml:space="preserve">UTXO Management in Wallets </w:t>
+        <w:t xml:space="preserve"> - UTXO Management in Wallets </w:t>
       </w:r>
     </w:p>
     <w:p>
@@ -72,13 +250,7 @@
         <w:t xml:space="preserve">In this scenario, the described protocol works appropriately. </w:t>
       </w:r>
       <w:r>
-        <w:t xml:space="preserve">In the scenario where a malicious actor with a high balance in Moonbase </w:t>
-      </w:r>
-      <w:r>
-        <w:t xml:space="preserve">(let’s call her Eve) </w:t>
-      </w:r>
-      <w:r>
-        <w:t>decides she wants Alice’s</w:t>
+        <w:t>In the scenario where a malicious actor with a high balance in Moonbase (let’s call her Eve) decides she wants Alice’s</w:t>
       </w:r>
       <w:r>
         <w:t xml:space="preserve"> legitimate</w:t>
@@ -222,6 +394,7 @@
           <w:szCs w:val="22"/>
         </w:rPr>
       </w:pPr>
+      <w:proofErr w:type="gramStart"/>
       <w:r>
         <w:rPr>
           <w:rFonts w:ascii="Garamond" w:eastAsia="Batang" w:hAnsi="Garamond" w:cs="Courier New"/>
@@ -230,6 +403,7 @@
         </w:rPr>
         <w:t>funding_set.add( (</w:t>
       </w:r>
+      <w:proofErr w:type="gramEnd"/>
       <w:r>
         <w:rPr>
           <w:rFonts w:ascii="Garamond" w:eastAsia="Batang" w:hAnsi="Garamond" w:cs="Courier New"/>
@@ -246,6 +420,109 @@
         </w:rPr>
         <w:t>.value</w:t>
       </w:r>
+      <w:r>
+        <w:rPr>
+          <w:rFonts w:ascii="Garamond" w:eastAsia="Batang" w:hAnsi="Garamond" w:cs="Courier New"/>
+          <w:sz w:val="21"/>
+          <w:szCs w:val="22"/>
+        </w:rPr>
+        <w:t>) )</w:t>
+      </w:r>
+    </w:p>
+    <w:p>
+      <w:pPr>
+        <w:pStyle w:val="ListParagraph"/>
+        <w:rPr>
+          <w:rFonts w:ascii="Garamond" w:eastAsia="Batang" w:hAnsi="Garamond" w:cs="Courier New"/>
+          <w:sz w:val="21"/>
+          <w:szCs w:val="22"/>
+        </w:rPr>
+      </w:pPr>
+    </w:p>
+    <w:p>
+      <w:pPr>
+        <w:pStyle w:val="ListParagraph"/>
+        <w:rPr>
+          <w:rFonts w:ascii="Garamond" w:eastAsia="Batang" w:hAnsi="Garamond" w:cs="Courier New"/>
+          <w:sz w:val="21"/>
+          <w:szCs w:val="22"/>
+        </w:rPr>
+      </w:pPr>
+      <w:r>
+        <w:rPr>
+          <w:rFonts w:ascii="Garamond" w:eastAsia="Batang" w:hAnsi="Garamond" w:cs="Courier New"/>
+          <w:sz w:val="21"/>
+          <w:szCs w:val="22"/>
+        </w:rPr>
+        <w:t>while sum(funding</w:t>
+      </w:r>
+      <w:r>
+        <w:rPr>
+          <w:rFonts w:ascii="Garamond" w:eastAsia="Batang" w:hAnsi="Garamond" w:cs="Courier New"/>
+          <w:sz w:val="21"/>
+          <w:szCs w:val="22"/>
+        </w:rPr>
+        <w:t>_se</w:t>
+      </w:r>
+      <w:r>
+        <w:rPr>
+          <w:rFonts w:ascii="Garamond" w:eastAsia="Batang" w:hAnsi="Garamond" w:cs="Courier New"/>
+          <w:sz w:val="21"/>
+          <w:szCs w:val="22"/>
+        </w:rPr>
+        <w:t>t.values) &lt; withdrawal_amt:</w:t>
+      </w:r>
+    </w:p>
+    <w:p>
+      <w:pPr>
+        <w:pStyle w:val="ListParagraph"/>
+        <w:rPr>
+          <w:rFonts w:ascii="Garamond" w:eastAsia="Batang" w:hAnsi="Garamond" w:cs="Courier New"/>
+          <w:sz w:val="21"/>
+          <w:szCs w:val="22"/>
+        </w:rPr>
+      </w:pPr>
+      <w:r>
+        <w:rPr>
+          <w:rFonts w:ascii="Garamond" w:eastAsia="Batang" w:hAnsi="Garamond" w:cs="Courier New"/>
+          <w:sz w:val="21"/>
+          <w:szCs w:val="22"/>
+        </w:rPr>
+        <w:tab/>
+      </w:r>
+      <w:r>
+        <w:rPr>
+          <w:rFonts w:ascii="Garamond" w:eastAsia="Batang" w:hAnsi="Garamond" w:cs="Courier New"/>
+          <w:sz w:val="21"/>
+          <w:szCs w:val="22"/>
+        </w:rPr>
+        <w:t>U</w:t>
+      </w:r>
+      <w:r>
+        <w:rPr>
+          <w:rFonts w:ascii="Garamond" w:eastAsia="Batang" w:hAnsi="Garamond" w:cs="Courier New"/>
+          <w:sz w:val="21"/>
+          <w:szCs w:val="22"/>
+        </w:rPr>
+        <w:t xml:space="preserve"> &lt;--- Randomly choose a UTXO from the pool of UTXOs</w:t>
+      </w:r>
+    </w:p>
+    <w:p>
+      <w:pPr>
+        <w:pStyle w:val="ListParagraph"/>
+        <w:rPr>
+          <w:rFonts w:ascii="Garamond" w:eastAsia="Batang" w:hAnsi="Garamond" w:cs="Courier New"/>
+          <w:sz w:val="21"/>
+          <w:szCs w:val="22"/>
+        </w:rPr>
+      </w:pPr>
+      <w:r>
+        <w:rPr>
+          <w:rFonts w:ascii="Garamond" w:eastAsia="Batang" w:hAnsi="Garamond" w:cs="Courier New"/>
+          <w:sz w:val="22"/>
+        </w:rPr>
+        <w:tab/>
+      </w:r>
       <w:proofErr w:type="gramStart"/>
       <w:r>
         <w:rPr>
@@ -253,9 +530,57 @@
           <w:sz w:val="21"/>
           <w:szCs w:val="22"/>
         </w:rPr>
-        <w:t>) )</w:t>
+        <w:t>funding</w:t>
+      </w:r>
+      <w:r>
+        <w:rPr>
+          <w:rFonts w:ascii="Garamond" w:eastAsia="Batang" w:hAnsi="Garamond" w:cs="Courier New"/>
+          <w:sz w:val="21"/>
+          <w:szCs w:val="22"/>
+        </w:rPr>
+        <w:t>_set</w:t>
+      </w:r>
+      <w:r>
+        <w:rPr>
+          <w:rFonts w:ascii="Garamond" w:eastAsia="Batang" w:hAnsi="Garamond" w:cs="Courier New"/>
+          <w:sz w:val="21"/>
+          <w:szCs w:val="22"/>
+        </w:rPr>
+        <w:t>.add( (</w:t>
       </w:r>
       <w:proofErr w:type="gramEnd"/>
+      <w:r>
+        <w:rPr>
+          <w:rFonts w:ascii="Garamond" w:eastAsia="Batang" w:hAnsi="Garamond" w:cs="Courier New"/>
+          <w:sz w:val="21"/>
+          <w:szCs w:val="22"/>
+        </w:rPr>
+        <w:t>U</w:t>
+      </w:r>
+      <w:r>
+        <w:rPr>
+          <w:rFonts w:ascii="Garamond" w:eastAsia="Batang" w:hAnsi="Garamond" w:cs="Courier New"/>
+          <w:sz w:val="21"/>
+          <w:szCs w:val="22"/>
+        </w:rPr>
+        <w:t>,</w:t>
+      </w:r>
+      <w:r>
+        <w:rPr>
+          <w:rFonts w:ascii="Garamond" w:eastAsia="Batang" w:hAnsi="Garamond" w:cs="Courier New"/>
+          <w:sz w:val="21"/>
+          <w:szCs w:val="22"/>
+        </w:rPr>
+        <w:t xml:space="preserve"> U.</w:t>
+      </w:r>
+      <w:r>
+        <w:rPr>
+          <w:rFonts w:ascii="Garamond" w:eastAsia="Batang" w:hAnsi="Garamond" w:cs="Courier New"/>
+          <w:sz w:val="21"/>
+          <w:szCs w:val="22"/>
+        </w:rPr>
+        <w:t>value) )</w:t>
+      </w:r>
     </w:p>
     <w:p>
       <w:pPr>
@@ -282,189 +607,12 @@
           <w:sz w:val="21"/>
           <w:szCs w:val="22"/>
         </w:rPr>
-        <w:t>while sum(</w:t>
-      </w:r>
-      <w:r>
-        <w:rPr>
-          <w:rFonts w:ascii="Garamond" w:eastAsia="Batang" w:hAnsi="Garamond" w:cs="Courier New"/>
-          <w:sz w:val="21"/>
-          <w:szCs w:val="22"/>
-        </w:rPr>
-        <w:t>funding</w:t>
-      </w:r>
-      <w:r>
-        <w:rPr>
-          <w:rFonts w:ascii="Garamond" w:eastAsia="Batang" w:hAnsi="Garamond" w:cs="Courier New"/>
-          <w:sz w:val="21"/>
-          <w:szCs w:val="22"/>
-        </w:rPr>
-        <w:t>_se</w:t>
-      </w:r>
-      <w:r>
-        <w:rPr>
-          <w:rFonts w:ascii="Garamond" w:eastAsia="Batang" w:hAnsi="Garamond" w:cs="Courier New"/>
-          <w:sz w:val="21"/>
-          <w:szCs w:val="22"/>
-        </w:rPr>
-        <w:t>t</w:t>
-      </w:r>
-      <w:r>
-        <w:rPr>
-          <w:rFonts w:ascii="Garamond" w:eastAsia="Batang" w:hAnsi="Garamond" w:cs="Courier New"/>
-          <w:sz w:val="21"/>
-          <w:szCs w:val="22"/>
-        </w:rPr>
-        <w:t>.values) &lt; withdrawal_amt:</w:t>
+        <w:t>return funding_set</w:t>
       </w:r>
     </w:p>
     <w:p>
       <w:pPr>
         <w:pStyle w:val="ListParagraph"/>
-        <w:rPr>
-          <w:rFonts w:ascii="Garamond" w:eastAsia="Batang" w:hAnsi="Garamond" w:cs="Courier New"/>
-          <w:sz w:val="21"/>
-          <w:szCs w:val="22"/>
-        </w:rPr>
-      </w:pPr>
-      <w:r>
-        <w:rPr>
-          <w:rFonts w:ascii="Garamond" w:eastAsia="Batang" w:hAnsi="Garamond" w:cs="Courier New"/>
-          <w:sz w:val="21"/>
-          <w:szCs w:val="22"/>
-        </w:rPr>
-        <w:tab/>
-      </w:r>
-      <w:r>
-        <w:rPr>
-          <w:rFonts w:ascii="Garamond" w:eastAsia="Batang" w:hAnsi="Garamond" w:cs="Courier New"/>
-          <w:sz w:val="21"/>
-          <w:szCs w:val="22"/>
-        </w:rPr>
-        <w:t>U</w:t>
-      </w:r>
-      <w:r>
-        <w:rPr>
-          <w:rFonts w:ascii="Garamond" w:eastAsia="Batang" w:hAnsi="Garamond" w:cs="Courier New"/>
-          <w:sz w:val="21"/>
-          <w:szCs w:val="22"/>
-        </w:rPr>
-        <w:t xml:space="preserve"> &lt;--- Randomly choose a UTXO from the pool of UTXOs</w:t>
-      </w:r>
-    </w:p>
-    <w:p>
-      <w:pPr>
-        <w:pStyle w:val="ListParagraph"/>
-        <w:rPr>
-          <w:rFonts w:ascii="Garamond" w:eastAsia="Batang" w:hAnsi="Garamond" w:cs="Courier New"/>
-          <w:sz w:val="21"/>
-          <w:szCs w:val="22"/>
-        </w:rPr>
-      </w:pPr>
-      <w:r>
-        <w:rPr>
-          <w:rFonts w:ascii="Garamond" w:eastAsia="Batang" w:hAnsi="Garamond" w:cs="Courier New"/>
-          <w:sz w:val="22"/>
-        </w:rPr>
-        <w:tab/>
-      </w:r>
-      <w:r>
-        <w:rPr>
-          <w:rFonts w:ascii="Garamond" w:eastAsia="Batang" w:hAnsi="Garamond" w:cs="Courier New"/>
-          <w:sz w:val="21"/>
-          <w:szCs w:val="22"/>
-        </w:rPr>
-        <w:t>funding</w:t>
-      </w:r>
-      <w:r>
-        <w:rPr>
-          <w:rFonts w:ascii="Garamond" w:eastAsia="Batang" w:hAnsi="Garamond" w:cs="Courier New"/>
-          <w:sz w:val="21"/>
-          <w:szCs w:val="22"/>
-        </w:rPr>
-        <w:t>_set</w:t>
-      </w:r>
-      <w:r>
-        <w:rPr>
-          <w:rFonts w:ascii="Garamond" w:eastAsia="Batang" w:hAnsi="Garamond" w:cs="Courier New"/>
-          <w:sz w:val="21"/>
-          <w:szCs w:val="22"/>
-        </w:rPr>
-        <w:t>.add( (</w:t>
-      </w:r>
-      <w:r>
-        <w:rPr>
-          <w:rFonts w:ascii="Garamond" w:eastAsia="Batang" w:hAnsi="Garamond" w:cs="Courier New"/>
-          <w:sz w:val="21"/>
-          <w:szCs w:val="22"/>
-        </w:rPr>
-        <w:t>U</w:t>
-      </w:r>
-      <w:r>
-        <w:rPr>
-          <w:rFonts w:ascii="Garamond" w:eastAsia="Batang" w:hAnsi="Garamond" w:cs="Courier New"/>
-          <w:sz w:val="21"/>
-          <w:szCs w:val="22"/>
-        </w:rPr>
-        <w:t>,</w:t>
-      </w:r>
-      <w:r>
-        <w:rPr>
-          <w:rFonts w:ascii="Garamond" w:eastAsia="Batang" w:hAnsi="Garamond" w:cs="Courier New"/>
-          <w:sz w:val="21"/>
-          <w:szCs w:val="22"/>
-        </w:rPr>
-        <w:t xml:space="preserve"> U.</w:t>
-      </w:r>
-      <w:r>
-        <w:rPr>
-          <w:rFonts w:ascii="Garamond" w:eastAsia="Batang" w:hAnsi="Garamond" w:cs="Courier New"/>
-          <w:sz w:val="21"/>
-          <w:szCs w:val="22"/>
-        </w:rPr>
-        <w:t>value</w:t>
-      </w:r>
-      <w:proofErr w:type="gramStart"/>
-      <w:r>
-        <w:rPr>
-          <w:rFonts w:ascii="Garamond" w:eastAsia="Batang" w:hAnsi="Garamond" w:cs="Courier New"/>
-          <w:sz w:val="21"/>
-          <w:szCs w:val="22"/>
-        </w:rPr>
-        <w:t>) )</w:t>
-      </w:r>
-      <w:proofErr w:type="gramEnd"/>
-    </w:p>
-    <w:p>
-      <w:pPr>
-        <w:pStyle w:val="ListParagraph"/>
-        <w:rPr>
-          <w:rFonts w:ascii="Garamond" w:eastAsia="Batang" w:hAnsi="Garamond" w:cs="Courier New"/>
-          <w:sz w:val="21"/>
-          <w:szCs w:val="22"/>
-        </w:rPr>
-      </w:pPr>
-    </w:p>
-    <w:p>
-      <w:pPr>
-        <w:pStyle w:val="ListParagraph"/>
-        <w:rPr>
-          <w:rFonts w:ascii="Garamond" w:eastAsia="Batang" w:hAnsi="Garamond" w:cs="Courier New"/>
-          <w:sz w:val="21"/>
-          <w:szCs w:val="22"/>
-        </w:rPr>
-      </w:pPr>
-      <w:r>
-        <w:rPr>
-          <w:rFonts w:ascii="Garamond" w:eastAsia="Batang" w:hAnsi="Garamond" w:cs="Courier New"/>
-          <w:sz w:val="21"/>
-          <w:szCs w:val="22"/>
-        </w:rPr>
-        <w:t>return funding_set</w:t>
-      </w:r>
-    </w:p>
-    <w:p>
-      <w:pPr>
-        <w:pStyle w:val="ListParagraph"/>
       </w:pPr>
     </w:p>
     <w:p>
@@ -475,13 +623,7 @@
         <w:t xml:space="preserve">our input until their aggregate </w:t>
       </w:r>
       <w:r>
-        <w:t xml:space="preserve">value exceeds the withdrawal amount. By combining UTXOs, as long as Alice’s withdrawal request is less than the total holdings of Moonbase (regardless of how the holdings are split up between UTXOs), Moonbase will be able to fund Alice’s withdrawal. Further, </w:t>
-      </w:r>
-      <w:r>
-        <w:t>in order to mount a DoS attack</w:t>
-      </w:r>
-      <w:r>
-        <w:t>, Eve will now need to own a portion of the Moonbase holdings with value roughly no less than the total aggregate value of Moonbase holdings minus</w:t>
+        <w:t>value exceeds the withdrawal amount. By combining UTXOs, as long as Alice’s withdrawal request is less than the total holdings of Moonbase (regardless of how the holdings are split up between UTXOs), Moonbase will be able to fund Alice’s withdrawal. Further, in order to mount a DoS attack, Eve will now need to own a portion of the Moonbase holdings with value roughly no less than the total aggregate value of Moonbase holdings minus</w:t>
       </w:r>
       <w:r>
         <w:t xml:space="preserve"> Alice</w:t>
@@ -549,11 +691,7 @@
         <w:t xml:space="preserve">as you would need to do near-continuous sort operations, and </w:t>
       </w:r>
       <w:r>
-        <w:t xml:space="preserve">there might be </w:t>
-      </w:r>
-      <w:r>
-        <w:lastRenderedPageBreak/>
-        <w:t xml:space="preserve">certain points where you pointlessly combine two UTXOs (i.e. you want to spend </w:t>
+        <w:t xml:space="preserve">there might be certain points where you pointlessly combine two UTXOs (i.e. you want to spend </w:t>
       </w:r>
       <w:hyperlink r:id="rId5" w:history="1">
         <w:r>
@@ -569,12 +707,7 @@
         </w:r>
       </w:hyperlink>
       <w:r>
-        <w:t xml:space="preserve"> and $15); nevertheless, the protocol maximizes the number of UTXOs used in each transaction, while guaranteeing the same protections as the protocol outlined previously</w:t>
-      </w:r>
-      <w:bookmarkStart w:id="0" w:name="_GoBack"/>
-      <w:bookmarkEnd w:id="0"/>
-      <w:r>
-        <w:t xml:space="preserve">. </w:t>
+        <w:t xml:space="preserve"> and $15); nevertheless, the protocol maximizes the number of UTXOs used in each transaction, while guaranteeing the same protections as the protocol outlined previously. </w:t>
       </w:r>
     </w:p>
     <w:p/>

</xml_diff>